<commit_message>
Update Overview Project Chấm công.docx
</commit_message>
<xml_diff>
--- a/Overview Project Chấm công.docx
+++ b/Overview Project Chấm công.docx
@@ -11,22 +11,6 @@
     <w:p>
       <w:r>
         <w:t>Tính năng phần mềm:</w:t>
-      </w:r>
-    </w:p>
-    <w:p>
-      <w:r>
-        <w:t>- Kết nối với đa dạng dòng máy chấm công trên thị trường, ghi nhận thông tin chấm công tự độ</w:t>
-      </w:r>
-      <w:r>
-        <w:t>ng, chính xác.</w:t>
-      </w:r>
-    </w:p>
-    <w:p>
-      <w:r>
-        <w:t>- Quản lý đơn xin nghỉ, làm thêm, đi công tác,... của nhân viên tập trung, khoa học, giúp tiết kiệm đến 90% chi phí in ấn đơn từ bằng giấy của doanh nghiệ</w:t>
-      </w:r>
-      <w:r>
-        <w:t>p.</w:t>
       </w:r>
     </w:p>
     <w:p>
@@ -54,6 +38,8 @@
       <w:r>
         <w:t>- Theo dõi báo cáo về thời gian làm việc của nhân viên trực quan, tức thời để dễ dàng đưa ra quyết định về phân bố nguồn lực.</w:t>
       </w:r>
+      <w:bookmarkStart w:id="0" w:name="_GoBack"/>
+      <w:bookmarkEnd w:id="0"/>
     </w:p>
     <w:p/>
     <w:p>
@@ -102,10 +88,7 @@
       </w:r>
     </w:p>
     <w:p/>
-    <w:p>
-      <w:bookmarkStart w:id="0" w:name="_GoBack"/>
-      <w:bookmarkEnd w:id="0"/>
-    </w:p>
+    <w:p/>
     <w:sectPr>
       <w:pgSz w:w="12240" w:h="15840"/>
       <w:pgMar w:top="1440" w:right="1440" w:bottom="1440" w:left="1440" w:header="720" w:footer="720" w:gutter="0"/>
@@ -809,7 +792,7 @@
 </file>
 
 <file path=customXml/itemProps1.xml><?xml version="1.0" encoding="utf-8"?>
-<ds:datastoreItem xmlns:ds="http://schemas.openxmlformats.org/officeDocument/2006/customXml" ds:itemID="{613EBB91-61CF-4458-9669-C3E443BEEB0A}">
+<ds:datastoreItem xmlns:ds="http://schemas.openxmlformats.org/officeDocument/2006/customXml" ds:itemID="{0A0102A4-2039-44E7-A449-B3F54C06BE14}">
   <ds:schemaRefs>
     <ds:schemaRef ds:uri="http://schemas.openxmlformats.org/officeDocument/2006/bibliography"/>
   </ds:schemaRefs>

</xml_diff>